<commit_message>
Cambio en los Casos de Uso y los créditos del proyecto
</commit_message>
<xml_diff>
--- a/1_Documentacion/Casos de uso/1.-casos de uso login/Caso_uso_login.docx
+++ b/1_Documentacion/Casos de uso/1.-casos de uso login/Caso_uso_login.docx
@@ -21,11 +21,21 @@
         <w:pStyle w:val="Ttulo"/>
         <w:jc w:val="right"/>
       </w:pPr>
-      <w:fldSimple w:instr="title  \* Mergeformat ">
-        <w:r>
-          <w:t xml:space="preserve">Use-Case Specification: </w:t>
-        </w:r>
-      </w:fldSimple>
+      <w:r>
+        <w:fldChar w:fldCharType="begin"/>
+      </w:r>
+      <w:r>
+        <w:instrText xml:space="preserve">title  \* Mergeformat </w:instrText>
+      </w:r>
+      <w:r>
+        <w:fldChar w:fldCharType="separate"/>
+      </w:r>
+      <w:r>
+        <w:t xml:space="preserve">Use-Case Specification: </w:t>
+      </w:r>
+      <w:r>
+        <w:fldChar w:fldCharType="end"/>
+      </w:r>
       <w:r>
         <w:t>Login</w:t>
       </w:r>
@@ -48,7 +58,13 @@
         <w:rPr>
           <w:sz w:val="28"/>
         </w:rPr>
-        <w:t>Version 1.0</w:t>
+        <w:t>Version 1.</w:t>
+      </w:r>
+      <w:r>
+        <w:rPr>
+          <w:sz w:val="28"/>
+        </w:rPr>
+        <w:t>1</w:t>
       </w:r>
     </w:p>
     <w:p/>
@@ -87,7 +103,7 @@
     </w:p>
     <w:tbl>
       <w:tblPr>
-        <w:tblW w:w="0" w:type="auto"/>
+        <w:tblW w:w="9504" w:type="dxa"/>
         <w:tblBorders>
           <w:top w:val="single" w:sz="6" w:space="0" w:color="auto"/>
           <w:left w:val="single" w:sz="6" w:space="0" w:color="auto"/>
@@ -213,8 +229,67 @@
             <w:r>
               <w:t>19</w:t>
             </w:r>
+          </w:p>
+        </w:tc>
+        <w:tc>
+          <w:tcPr>
+            <w:tcW w:w="1152" w:type="dxa"/>
+          </w:tcPr>
+          <w:p>
+            <w:pPr>
+              <w:pStyle w:val="Tabletext"/>
+            </w:pPr>
             <w:r>
-              <w:t>&gt;</w:t>
+              <w:t>1.0</w:t>
+            </w:r>
+          </w:p>
+        </w:tc>
+        <w:tc>
+          <w:tcPr>
+            <w:tcW w:w="3744" w:type="dxa"/>
+          </w:tcPr>
+          <w:p>
+            <w:pPr>
+              <w:pStyle w:val="Tabletext"/>
+            </w:pPr>
+            <w:r>
+              <w:t xml:space="preserve">Caso de </w:t>
+            </w:r>
+            <w:proofErr w:type="spellStart"/>
+            <w:r>
+              <w:t>uso</w:t>
+            </w:r>
+            <w:proofErr w:type="spellEnd"/>
+            <w:r>
+              <w:t>: Login</w:t>
+            </w:r>
+          </w:p>
+        </w:tc>
+        <w:tc>
+          <w:tcPr>
+            <w:tcW w:w="2304" w:type="dxa"/>
+          </w:tcPr>
+          <w:p>
+            <w:pPr>
+              <w:pStyle w:val="Tabletext"/>
+            </w:pPr>
+            <w:r>
+              <w:t>Luis García</w:t>
+            </w:r>
+          </w:p>
+        </w:tc>
+      </w:tr>
+      <w:tr>
+        <w:tc>
+          <w:tcPr>
+            <w:tcW w:w="2304" w:type="dxa"/>
+          </w:tcPr>
+          <w:p>
+            <w:pPr>
+              <w:pStyle w:val="Tabletext"/>
+            </w:pPr>
+            <w:r>
+              <w:t>14/Mayo/19</w:t>
             </w:r>
           </w:p>
         </w:tc>
@@ -227,7 +302,7 @@
               <w:pStyle w:val="Tabletext"/>
             </w:pPr>
             <w:r>
-              <w:t>1.0</w:t>
+              <w:t>1.1</w:t>
             </w:r>
           </w:p>
         </w:tc>
@@ -350,48 +425,6 @@
           </w:p>
         </w:tc>
       </w:tr>
-      <w:tr>
-        <w:tc>
-          <w:tcPr>
-            <w:tcW w:w="2304" w:type="dxa"/>
-          </w:tcPr>
-          <w:p>
-            <w:pPr>
-              <w:pStyle w:val="Tabletext"/>
-            </w:pPr>
-          </w:p>
-        </w:tc>
-        <w:tc>
-          <w:tcPr>
-            <w:tcW w:w="1152" w:type="dxa"/>
-          </w:tcPr>
-          <w:p>
-            <w:pPr>
-              <w:pStyle w:val="Tabletext"/>
-            </w:pPr>
-          </w:p>
-        </w:tc>
-        <w:tc>
-          <w:tcPr>
-            <w:tcW w:w="3744" w:type="dxa"/>
-          </w:tcPr>
-          <w:p>
-            <w:pPr>
-              <w:pStyle w:val="Tabletext"/>
-            </w:pPr>
-          </w:p>
-        </w:tc>
-        <w:tc>
-          <w:tcPr>
-            <w:tcW w:w="2304" w:type="dxa"/>
-          </w:tcPr>
-          <w:p>
-            <w:pPr>
-              <w:pStyle w:val="Tabletext"/>
-            </w:pPr>
-          </w:p>
-        </w:tc>
-      </w:tr>
     </w:tbl>
     <w:p/>
     <w:p>
@@ -1551,11 +1584,22 @@
       <w:r>
         <w:br w:type="page"/>
       </w:r>
-      <w:fldSimple w:instr="title  \* Mergeformat ">
-        <w:r>
-          <w:t xml:space="preserve">Use-Case Specification: </w:t>
-        </w:r>
-      </w:fldSimple>
+      <w:r>
+        <w:lastRenderedPageBreak/>
+        <w:fldChar w:fldCharType="begin"/>
+      </w:r>
+      <w:r>
+        <w:instrText xml:space="preserve">title  \* Mergeformat </w:instrText>
+      </w:r>
+      <w:r>
+        <w:fldChar w:fldCharType="separate"/>
+      </w:r>
+      <w:r>
+        <w:t xml:space="preserve">Use-Case Specification: </w:t>
+      </w:r>
+      <w:r>
+        <w:fldChar w:fldCharType="end"/>
+      </w:r>
       <w:bookmarkStart w:id="0" w:name="_Toc423410237"/>
       <w:bookmarkStart w:id="1" w:name="_Toc425054503"/>
       <w:r>
@@ -1801,6 +1845,17 @@
           <w:shd w:val="clear" w:color="auto" w:fill="FFFFFF"/>
           <w:lang w:eastAsia="es-419"/>
         </w:rPr>
+        <w:t xml:space="preserve"> web</w:t>
+      </w:r>
+      <w:r>
+        <w:rPr>
+          <w:rFonts w:cs="Arial"/>
+          <w:color w:val="000000"/>
+          <w:sz w:val="22"/>
+          <w:szCs w:val="22"/>
+          <w:shd w:val="clear" w:color="auto" w:fill="FFFFFF"/>
+          <w:lang w:eastAsia="es-419"/>
+        </w:rPr>
         <w:t xml:space="preserve"> </w:t>
       </w:r>
       <w:proofErr w:type="spellStart"/>
@@ -1862,19 +1917,17 @@
         </w:rPr>
         <w:t xml:space="preserve"> una </w:t>
       </w:r>
-      <w:proofErr w:type="spellStart"/>
-      <w:r>
-        <w:rPr>
-          <w:rFonts w:cs="Arial"/>
-          <w:color w:val="000000"/>
-          <w:sz w:val="22"/>
-          <w:szCs w:val="22"/>
-          <w:shd w:val="clear" w:color="auto" w:fill="FFFFFF"/>
-          <w:lang w:eastAsia="es-419"/>
-        </w:rPr>
-        <w:t>ventana</w:t>
-      </w:r>
-      <w:proofErr w:type="spellEnd"/>
+      <w:r>
+        <w:rPr>
+          <w:rFonts w:cs="Arial"/>
+          <w:color w:val="000000"/>
+          <w:sz w:val="22"/>
+          <w:szCs w:val="22"/>
+          <w:shd w:val="clear" w:color="auto" w:fill="FFFFFF"/>
+          <w:lang w:eastAsia="es-419"/>
+        </w:rPr>
+        <w:t>Ventana o login</w:t>
+      </w:r>
       <w:r>
         <w:rPr>
           <w:rFonts w:cs="Arial"/>
@@ -2150,7 +2203,7 @@
     <w:p>
       <w:pPr>
         <w:spacing w:before="65" w:line="240" w:lineRule="auto"/>
-        <w:ind w:right="237"/>
+        <w:ind w:left="720" w:right="237"/>
         <w:jc w:val="both"/>
         <w:rPr>
           <w:rFonts w:cs="Arial"/>
@@ -2161,17 +2214,6 @@
           <w:lang w:eastAsia="es-419"/>
         </w:rPr>
       </w:pPr>
-      <w:r>
-        <w:rPr>
-          <w:rFonts w:cs="Arial"/>
-          <w:color w:val="000000"/>
-          <w:sz w:val="22"/>
-          <w:szCs w:val="22"/>
-          <w:shd w:val="clear" w:color="auto" w:fill="FFFFFF"/>
-          <w:lang w:eastAsia="es-419"/>
-        </w:rPr>
-        <w:tab/>
-      </w:r>
     </w:p>
     <w:p>
       <w:pPr>
@@ -2337,11 +2379,445 @@
     </w:p>
     <w:p>
       <w:pPr>
+        <w:spacing w:before="65" w:line="240" w:lineRule="auto"/>
+        <w:ind w:left="720" w:right="237"/>
+        <w:jc w:val="both"/>
+        <w:rPr>
+          <w:rFonts w:cs="Arial"/>
+          <w:color w:val="000000"/>
+          <w:sz w:val="22"/>
+          <w:szCs w:val="22"/>
+          <w:shd w:val="clear" w:color="auto" w:fill="FFFFFF"/>
+          <w:lang w:eastAsia="es-419"/>
+        </w:rPr>
+      </w:pPr>
+      <w:r>
+        <w:rPr>
+          <w:rFonts w:cs="Arial"/>
+          <w:color w:val="000000"/>
+          <w:sz w:val="22"/>
+          <w:szCs w:val="22"/>
+          <w:shd w:val="clear" w:color="auto" w:fill="FFFFFF"/>
+          <w:lang w:eastAsia="es-419"/>
+        </w:rPr>
+        <w:t xml:space="preserve">Al </w:t>
+      </w:r>
+      <w:proofErr w:type="spellStart"/>
+      <w:r>
+        <w:rPr>
+          <w:rFonts w:cs="Arial"/>
+          <w:color w:val="000000"/>
+          <w:sz w:val="22"/>
+          <w:szCs w:val="22"/>
+          <w:shd w:val="clear" w:color="auto" w:fill="FFFFFF"/>
+          <w:lang w:eastAsia="es-419"/>
+        </w:rPr>
+        <w:t>iniciar</w:t>
+      </w:r>
+      <w:proofErr w:type="spellEnd"/>
+      <w:r>
+        <w:rPr>
+          <w:rFonts w:cs="Arial"/>
+          <w:color w:val="000000"/>
+          <w:sz w:val="22"/>
+          <w:szCs w:val="22"/>
+          <w:shd w:val="clear" w:color="auto" w:fill="FFFFFF"/>
+          <w:lang w:eastAsia="es-419"/>
+        </w:rPr>
+        <w:t xml:space="preserve"> la </w:t>
+      </w:r>
+      <w:proofErr w:type="spellStart"/>
+      <w:r>
+        <w:rPr>
+          <w:rFonts w:cs="Arial"/>
+          <w:color w:val="000000"/>
+          <w:sz w:val="22"/>
+          <w:szCs w:val="22"/>
+          <w:shd w:val="clear" w:color="auto" w:fill="FFFFFF"/>
+          <w:lang w:eastAsia="es-419"/>
+        </w:rPr>
+        <w:t>aplicación</w:t>
+      </w:r>
+      <w:proofErr w:type="spellEnd"/>
+      <w:r>
+        <w:rPr>
+          <w:rFonts w:cs="Arial"/>
+          <w:color w:val="000000"/>
+          <w:sz w:val="22"/>
+          <w:szCs w:val="22"/>
+          <w:shd w:val="clear" w:color="auto" w:fill="FFFFFF"/>
+          <w:lang w:eastAsia="es-419"/>
+        </w:rPr>
+        <w:t xml:space="preserve"> web</w:t>
+      </w:r>
+      <w:r>
+        <w:rPr>
+          <w:rFonts w:cs="Arial"/>
+          <w:color w:val="000000"/>
+          <w:sz w:val="22"/>
+          <w:szCs w:val="22"/>
+          <w:shd w:val="clear" w:color="auto" w:fill="FFFFFF"/>
+          <w:lang w:eastAsia="es-419"/>
+        </w:rPr>
+        <w:t xml:space="preserve"> </w:t>
+      </w:r>
+      <w:proofErr w:type="spellStart"/>
+      <w:r>
+        <w:rPr>
+          <w:rFonts w:cs="Arial"/>
+          <w:color w:val="000000"/>
+          <w:sz w:val="22"/>
+          <w:szCs w:val="22"/>
+          <w:shd w:val="clear" w:color="auto" w:fill="FFFFFF"/>
+          <w:lang w:eastAsia="es-419"/>
+        </w:rPr>
+        <w:t>debe</w:t>
+      </w:r>
+      <w:r>
+        <w:rPr>
+          <w:rFonts w:cs="Arial"/>
+          <w:color w:val="000000"/>
+          <w:sz w:val="22"/>
+          <w:szCs w:val="22"/>
+          <w:shd w:val="clear" w:color="auto" w:fill="FFFFFF"/>
+          <w:lang w:eastAsia="es-419"/>
+        </w:rPr>
+        <w:t>rá</w:t>
+      </w:r>
+      <w:proofErr w:type="spellEnd"/>
+      <w:r>
+        <w:rPr>
+          <w:rFonts w:cs="Arial"/>
+          <w:color w:val="000000"/>
+          <w:sz w:val="22"/>
+          <w:szCs w:val="22"/>
+          <w:shd w:val="clear" w:color="auto" w:fill="FFFFFF"/>
+          <w:lang w:eastAsia="es-419"/>
+        </w:rPr>
+        <w:t xml:space="preserve"> </w:t>
+      </w:r>
+      <w:proofErr w:type="spellStart"/>
+      <w:r>
+        <w:rPr>
+          <w:rFonts w:cs="Arial"/>
+          <w:color w:val="000000"/>
+          <w:sz w:val="22"/>
+          <w:szCs w:val="22"/>
+          <w:shd w:val="clear" w:color="auto" w:fill="FFFFFF"/>
+          <w:lang w:eastAsia="es-419"/>
+        </w:rPr>
+        <w:t>aparecer</w:t>
+      </w:r>
+      <w:proofErr w:type="spellEnd"/>
+      <w:r>
+        <w:rPr>
+          <w:rFonts w:cs="Arial"/>
+          <w:color w:val="000000"/>
+          <w:sz w:val="22"/>
+          <w:szCs w:val="22"/>
+          <w:shd w:val="clear" w:color="auto" w:fill="FFFFFF"/>
+          <w:lang w:eastAsia="es-419"/>
+        </w:rPr>
+        <w:t xml:space="preserve"> una </w:t>
+      </w:r>
+      <w:r>
+        <w:rPr>
+          <w:rFonts w:cs="Arial"/>
+          <w:color w:val="000000"/>
+          <w:sz w:val="22"/>
+          <w:szCs w:val="22"/>
+          <w:shd w:val="clear" w:color="auto" w:fill="FFFFFF"/>
+          <w:lang w:eastAsia="es-419"/>
+        </w:rPr>
+        <w:t>Ventana o login</w:t>
+      </w:r>
+      <w:r>
+        <w:rPr>
+          <w:rFonts w:cs="Arial"/>
+          <w:color w:val="000000"/>
+          <w:sz w:val="22"/>
+          <w:szCs w:val="22"/>
+          <w:shd w:val="clear" w:color="auto" w:fill="FFFFFF"/>
+          <w:lang w:eastAsia="es-419"/>
+        </w:rPr>
+        <w:t xml:space="preserve"> para </w:t>
+      </w:r>
+      <w:r>
+        <w:rPr>
+          <w:rFonts w:cs="Arial"/>
+          <w:color w:val="000000"/>
+          <w:sz w:val="22"/>
+          <w:szCs w:val="22"/>
+          <w:shd w:val="clear" w:color="auto" w:fill="FFFFFF"/>
+          <w:lang w:eastAsia="es-419"/>
+        </w:rPr>
+        <w:t xml:space="preserve">que el personal se </w:t>
+      </w:r>
+      <w:proofErr w:type="spellStart"/>
+      <w:r>
+        <w:rPr>
+          <w:rFonts w:cs="Arial"/>
+          <w:color w:val="000000"/>
+          <w:sz w:val="22"/>
+          <w:szCs w:val="22"/>
+          <w:shd w:val="clear" w:color="auto" w:fill="FFFFFF"/>
+          <w:lang w:eastAsia="es-419"/>
+        </w:rPr>
+        <w:t>identifi</w:t>
+      </w:r>
+      <w:r>
+        <w:rPr>
+          <w:rFonts w:cs="Arial"/>
+          <w:color w:val="000000"/>
+          <w:sz w:val="22"/>
+          <w:szCs w:val="22"/>
+          <w:shd w:val="clear" w:color="auto" w:fill="FFFFFF"/>
+          <w:lang w:eastAsia="es-419"/>
+        </w:rPr>
+        <w:t>que</w:t>
+      </w:r>
+      <w:proofErr w:type="spellEnd"/>
+      <w:r>
+        <w:rPr>
+          <w:rFonts w:cs="Arial"/>
+          <w:color w:val="000000"/>
+          <w:sz w:val="22"/>
+          <w:szCs w:val="22"/>
+          <w:shd w:val="clear" w:color="auto" w:fill="FFFFFF"/>
+          <w:lang w:eastAsia="es-419"/>
+        </w:rPr>
+        <w:t xml:space="preserve"> </w:t>
+      </w:r>
+      <w:proofErr w:type="spellStart"/>
+      <w:r>
+        <w:rPr>
+          <w:rFonts w:cs="Arial"/>
+          <w:color w:val="000000"/>
+          <w:sz w:val="22"/>
+          <w:szCs w:val="22"/>
+          <w:shd w:val="clear" w:color="auto" w:fill="FFFFFF"/>
+          <w:lang w:eastAsia="es-419"/>
+        </w:rPr>
+        <w:t>mediante</w:t>
+      </w:r>
+      <w:proofErr w:type="spellEnd"/>
+      <w:r>
+        <w:rPr>
+          <w:rFonts w:cs="Arial"/>
+          <w:color w:val="000000"/>
+          <w:sz w:val="22"/>
+          <w:szCs w:val="22"/>
+          <w:shd w:val="clear" w:color="auto" w:fill="FFFFFF"/>
+          <w:lang w:eastAsia="es-419"/>
+        </w:rPr>
+        <w:t xml:space="preserve"> </w:t>
+      </w:r>
+      <w:proofErr w:type="spellStart"/>
+      <w:r>
+        <w:rPr>
+          <w:rFonts w:cs="Arial"/>
+          <w:color w:val="000000"/>
+          <w:sz w:val="22"/>
+          <w:szCs w:val="22"/>
+          <w:shd w:val="clear" w:color="auto" w:fill="FFFFFF"/>
+          <w:lang w:eastAsia="es-419"/>
+        </w:rPr>
+        <w:t>s</w:t>
+      </w:r>
+      <w:r>
+        <w:rPr>
+          <w:rFonts w:cs="Arial"/>
+          <w:color w:val="000000"/>
+          <w:sz w:val="22"/>
+          <w:szCs w:val="22"/>
+          <w:shd w:val="clear" w:color="auto" w:fill="FFFFFF"/>
+          <w:lang w:eastAsia="es-419"/>
+        </w:rPr>
+        <w:t>u</w:t>
+      </w:r>
+      <w:proofErr w:type="spellEnd"/>
+      <w:r>
+        <w:rPr>
+          <w:rFonts w:cs="Arial"/>
+          <w:color w:val="000000"/>
+          <w:sz w:val="22"/>
+          <w:szCs w:val="22"/>
+          <w:shd w:val="clear" w:color="auto" w:fill="FFFFFF"/>
+          <w:lang w:eastAsia="es-419"/>
+        </w:rPr>
+        <w:t xml:space="preserve"> </w:t>
+      </w:r>
+      <w:proofErr w:type="spellStart"/>
+      <w:r>
+        <w:rPr>
+          <w:rFonts w:cs="Arial"/>
+          <w:color w:val="000000"/>
+          <w:sz w:val="22"/>
+          <w:szCs w:val="22"/>
+          <w:shd w:val="clear" w:color="auto" w:fill="FFFFFF"/>
+          <w:lang w:eastAsia="es-419"/>
+        </w:rPr>
+        <w:t>nombre</w:t>
+      </w:r>
+      <w:proofErr w:type="spellEnd"/>
+      <w:r>
+        <w:rPr>
+          <w:rFonts w:cs="Arial"/>
+          <w:color w:val="000000"/>
+          <w:sz w:val="22"/>
+          <w:szCs w:val="22"/>
+          <w:shd w:val="clear" w:color="auto" w:fill="FFFFFF"/>
+          <w:lang w:eastAsia="es-419"/>
+        </w:rPr>
+        <w:t xml:space="preserve"> de </w:t>
+      </w:r>
+      <w:proofErr w:type="spellStart"/>
+      <w:r>
+        <w:rPr>
+          <w:rFonts w:cs="Arial"/>
+          <w:color w:val="000000"/>
+          <w:sz w:val="22"/>
+          <w:szCs w:val="22"/>
+          <w:shd w:val="clear" w:color="auto" w:fill="FFFFFF"/>
+          <w:lang w:eastAsia="es-419"/>
+        </w:rPr>
+        <w:t>usuario</w:t>
+      </w:r>
+      <w:proofErr w:type="spellEnd"/>
+      <w:r>
+        <w:rPr>
+          <w:rFonts w:cs="Arial"/>
+          <w:color w:val="000000"/>
+          <w:sz w:val="22"/>
+          <w:szCs w:val="22"/>
+          <w:shd w:val="clear" w:color="auto" w:fill="FFFFFF"/>
+          <w:lang w:eastAsia="es-419"/>
+        </w:rPr>
+        <w:t xml:space="preserve"> y </w:t>
+      </w:r>
+      <w:proofErr w:type="spellStart"/>
+      <w:r>
+        <w:rPr>
+          <w:rFonts w:cs="Arial"/>
+          <w:color w:val="000000"/>
+          <w:sz w:val="22"/>
+          <w:szCs w:val="22"/>
+          <w:shd w:val="clear" w:color="auto" w:fill="FFFFFF"/>
+          <w:lang w:eastAsia="es-419"/>
+        </w:rPr>
+        <w:t>contraseña</w:t>
+      </w:r>
+      <w:proofErr w:type="spellEnd"/>
+      <w:r>
+        <w:rPr>
+          <w:rFonts w:cs="Arial"/>
+          <w:color w:val="000000"/>
+          <w:sz w:val="22"/>
+          <w:szCs w:val="22"/>
+          <w:shd w:val="clear" w:color="auto" w:fill="FFFFFF"/>
+          <w:lang w:eastAsia="es-419"/>
+        </w:rPr>
+        <w:t xml:space="preserve"> pa</w:t>
+      </w:r>
+      <w:r>
+        <w:rPr>
+          <w:rFonts w:cs="Arial"/>
+          <w:color w:val="000000"/>
+          <w:sz w:val="22"/>
+          <w:szCs w:val="22"/>
+          <w:shd w:val="clear" w:color="auto" w:fill="FFFFFF"/>
+          <w:lang w:eastAsia="es-419"/>
+        </w:rPr>
+        <w:t xml:space="preserve">ra </w:t>
+      </w:r>
+      <w:proofErr w:type="spellStart"/>
+      <w:r>
+        <w:rPr>
+          <w:rFonts w:cs="Arial"/>
+          <w:color w:val="000000"/>
+          <w:sz w:val="22"/>
+          <w:szCs w:val="22"/>
+          <w:shd w:val="clear" w:color="auto" w:fill="FFFFFF"/>
+          <w:lang w:eastAsia="es-419"/>
+        </w:rPr>
+        <w:t>poder</w:t>
+      </w:r>
+      <w:proofErr w:type="spellEnd"/>
+      <w:r>
+        <w:rPr>
+          <w:rFonts w:cs="Arial"/>
+          <w:color w:val="000000"/>
+          <w:sz w:val="22"/>
+          <w:szCs w:val="22"/>
+          <w:shd w:val="clear" w:color="auto" w:fill="FFFFFF"/>
+          <w:lang w:eastAsia="es-419"/>
+        </w:rPr>
+        <w:t xml:space="preserve"> </w:t>
+      </w:r>
+      <w:proofErr w:type="spellStart"/>
+      <w:r>
+        <w:rPr>
+          <w:rFonts w:cs="Arial"/>
+          <w:color w:val="000000"/>
+          <w:sz w:val="22"/>
+          <w:szCs w:val="22"/>
+          <w:shd w:val="clear" w:color="auto" w:fill="FFFFFF"/>
+          <w:lang w:eastAsia="es-419"/>
+        </w:rPr>
+        <w:t>entrar</w:t>
+      </w:r>
+      <w:proofErr w:type="spellEnd"/>
+      <w:r>
+        <w:rPr>
+          <w:rFonts w:cs="Arial"/>
+          <w:color w:val="000000"/>
+          <w:sz w:val="22"/>
+          <w:szCs w:val="22"/>
+          <w:shd w:val="clear" w:color="auto" w:fill="FFFFFF"/>
+          <w:lang w:eastAsia="es-419"/>
+        </w:rPr>
+        <w:t xml:space="preserve"> a la </w:t>
+      </w:r>
+      <w:proofErr w:type="spellStart"/>
+      <w:r>
+        <w:rPr>
+          <w:rFonts w:cs="Arial"/>
+          <w:color w:val="000000"/>
+          <w:sz w:val="22"/>
+          <w:szCs w:val="22"/>
+          <w:shd w:val="clear" w:color="auto" w:fill="FFFFFF"/>
+          <w:lang w:eastAsia="es-419"/>
+        </w:rPr>
+        <w:t>ventana</w:t>
+      </w:r>
+      <w:proofErr w:type="spellEnd"/>
+      <w:r>
+        <w:rPr>
+          <w:rFonts w:cs="Arial"/>
+          <w:color w:val="000000"/>
+          <w:sz w:val="22"/>
+          <w:szCs w:val="22"/>
+          <w:shd w:val="clear" w:color="auto" w:fill="FFFFFF"/>
+          <w:lang w:eastAsia="es-419"/>
+        </w:rPr>
+        <w:t xml:space="preserve"> principal.</w:t>
+      </w:r>
+    </w:p>
+    <w:p>
+      <w:pPr>
         <w:ind w:left="720"/>
         <w:rPr>
           <w:sz w:val="22"/>
         </w:rPr>
       </w:pPr>
+    </w:p>
+    <w:p>
+      <w:pPr>
+        <w:ind w:left="720"/>
+        <w:rPr>
+          <w:sz w:val="22"/>
+        </w:rPr>
+      </w:pPr>
       <w:r>
         <w:rPr>
           <w:sz w:val="22"/>
@@ -2472,6 +2948,48 @@
         <w:rPr>
           <w:sz w:val="22"/>
         </w:rPr>
+        <w:t xml:space="preserve"> </w:t>
+      </w:r>
+      <w:proofErr w:type="spellStart"/>
+      <w:r>
+        <w:rPr>
+          <w:sz w:val="22"/>
+        </w:rPr>
+        <w:t>especificando</w:t>
+      </w:r>
+      <w:proofErr w:type="spellEnd"/>
+      <w:r>
+        <w:rPr>
+          <w:sz w:val="22"/>
+        </w:rPr>
+        <w:t xml:space="preserve"> que los </w:t>
+      </w:r>
+      <w:proofErr w:type="spellStart"/>
+      <w:r>
+        <w:rPr>
+          <w:sz w:val="22"/>
+        </w:rPr>
+        <w:t>datos</w:t>
+      </w:r>
+      <w:proofErr w:type="spellEnd"/>
+      <w:r>
+        <w:rPr>
+          <w:sz w:val="22"/>
+        </w:rPr>
+        <w:t xml:space="preserve"> no son </w:t>
+      </w:r>
+      <w:proofErr w:type="spellStart"/>
+      <w:r>
+        <w:rPr>
+          <w:sz w:val="22"/>
+        </w:rPr>
+        <w:t>correctos</w:t>
+      </w:r>
+      <w:proofErr w:type="spellEnd"/>
+      <w:r>
+        <w:rPr>
+          <w:sz w:val="22"/>
+        </w:rPr>
         <w:t xml:space="preserve"> y </w:t>
       </w:r>
       <w:proofErr w:type="spellStart"/>
@@ -2479,6 +2997,62 @@
         <w:rPr>
           <w:sz w:val="22"/>
         </w:rPr>
+        <w:t>después</w:t>
+      </w:r>
+      <w:proofErr w:type="spellEnd"/>
+      <w:r>
+        <w:rPr>
+          <w:sz w:val="22"/>
+        </w:rPr>
+        <w:t xml:space="preserve"> de que el </w:t>
+      </w:r>
+      <w:proofErr w:type="spellStart"/>
+      <w:r>
+        <w:rPr>
+          <w:sz w:val="22"/>
+        </w:rPr>
+        <w:t>usuario</w:t>
+      </w:r>
+      <w:proofErr w:type="spellEnd"/>
+      <w:r>
+        <w:rPr>
+          <w:sz w:val="22"/>
+        </w:rPr>
+        <w:t xml:space="preserve"> le de click </w:t>
+      </w:r>
+      <w:proofErr w:type="spellStart"/>
+      <w:r>
+        <w:rPr>
+          <w:sz w:val="22"/>
+        </w:rPr>
+        <w:t>en</w:t>
+      </w:r>
+      <w:proofErr w:type="spellEnd"/>
+      <w:r>
+        <w:rPr>
+          <w:sz w:val="22"/>
+        </w:rPr>
+        <w:t xml:space="preserve"> </w:t>
+      </w:r>
+      <w:proofErr w:type="spellStart"/>
+      <w:r>
+        <w:rPr>
+          <w:sz w:val="22"/>
+        </w:rPr>
+        <w:t>aceptar</w:t>
+      </w:r>
+      <w:proofErr w:type="spellEnd"/>
+      <w:r>
+        <w:rPr>
+          <w:sz w:val="22"/>
+        </w:rPr>
+        <w:t xml:space="preserve"> el aviso, se </w:t>
+      </w:r>
+      <w:proofErr w:type="spellStart"/>
+      <w:r>
+        <w:rPr>
+          <w:sz w:val="22"/>
+        </w:rPr>
         <w:t>recargará</w:t>
       </w:r>
       <w:proofErr w:type="spellEnd"/>
@@ -2487,6 +3061,26 @@
           <w:sz w:val="22"/>
         </w:rPr>
         <w:t xml:space="preserve"> el login</w:t>
+      </w:r>
+      <w:r>
+        <w:rPr>
+          <w:sz w:val="22"/>
+        </w:rPr>
+        <w:t xml:space="preserve"> </w:t>
+      </w:r>
+      <w:proofErr w:type="spellStart"/>
+      <w:r>
+        <w:rPr>
+          <w:sz w:val="22"/>
+        </w:rPr>
+        <w:t>automáticamente</w:t>
+      </w:r>
+      <w:proofErr w:type="spellEnd"/>
+      <w:r>
+        <w:rPr>
+          <w:sz w:val="22"/>
+        </w:rPr>
+        <w:t>.</w:t>
       </w:r>
     </w:p>
     <w:p/>
@@ -2518,6 +3112,7 @@
       <w:bookmarkStart w:id="19" w:name="_Toc425054511"/>
       <w:bookmarkStart w:id="20" w:name="_Toc508098437"/>
       <w:r>
+        <w:lastRenderedPageBreak/>
         <w:t>&lt; First Special Requirement &gt;</w:t>
       </w:r>
       <w:bookmarkEnd w:id="18"/>
@@ -2550,29 +3145,26 @@
       <w:bookmarkStart w:id="25" w:name="_Toc425054513"/>
       <w:bookmarkStart w:id="26" w:name="_Toc508098439"/>
       <w:r>
-        <w:lastRenderedPageBreak/>
         <w:t>&lt; Precondition One &gt;</w:t>
       </w:r>
-      <w:bookmarkStart w:id="27" w:name="_GoBack"/>
       <w:bookmarkEnd w:id="24"/>
       <w:bookmarkEnd w:id="25"/>
       <w:bookmarkEnd w:id="26"/>
-      <w:bookmarkEnd w:id="27"/>
     </w:p>
     <w:p>
       <w:pPr>
         <w:pStyle w:val="Ttulo1"/>
         <w:widowControl/>
       </w:pPr>
-      <w:bookmarkStart w:id="28" w:name="_Toc423410255"/>
-      <w:bookmarkStart w:id="29" w:name="_Toc425054514"/>
-      <w:bookmarkStart w:id="30" w:name="_Toc508098440"/>
+      <w:bookmarkStart w:id="27" w:name="_Toc423410255"/>
+      <w:bookmarkStart w:id="28" w:name="_Toc425054514"/>
+      <w:bookmarkStart w:id="29" w:name="_Toc508098440"/>
       <w:r>
         <w:t>Postconditions</w:t>
       </w:r>
+      <w:bookmarkEnd w:id="27"/>
       <w:bookmarkEnd w:id="28"/>
       <w:bookmarkEnd w:id="29"/>
-      <w:bookmarkEnd w:id="30"/>
     </w:p>
     <w:p>
       <w:pPr>
@@ -2584,12 +3176,14 @@
         <w:pStyle w:val="Ttulo2"/>
         <w:widowControl/>
       </w:pPr>
-      <w:bookmarkStart w:id="31" w:name="_Toc423410256"/>
-      <w:bookmarkStart w:id="32" w:name="_Toc425054515"/>
-      <w:bookmarkStart w:id="33" w:name="_Toc508098441"/>
+      <w:bookmarkStart w:id="30" w:name="_Toc423410256"/>
+      <w:bookmarkStart w:id="31" w:name="_Toc425054515"/>
+      <w:bookmarkStart w:id="32" w:name="_Toc508098441"/>
       <w:r>
         <w:t>&lt; Postcondition One &gt;</w:t>
       </w:r>
+      <w:bookmarkStart w:id="33" w:name="_GoBack"/>
+      <w:bookmarkEnd w:id="30"/>
       <w:bookmarkEnd w:id="31"/>
       <w:bookmarkEnd w:id="32"/>
       <w:bookmarkEnd w:id="33"/>
@@ -2735,11 +3329,21 @@
           <w:r>
             <w:fldChar w:fldCharType="end"/>
           </w:r>
-          <w:fldSimple w:instr=" DOCPROPERTY &quot;Company&quot;  \* MERGEFORMAT ">
-            <w:r>
-              <w:t>&lt;Company Name&gt;</w:t>
-            </w:r>
-          </w:fldSimple>
+          <w:r>
+            <w:fldChar w:fldCharType="begin"/>
+          </w:r>
+          <w:r>
+            <w:instrText xml:space="preserve"> DOCPROPERTY "Company"  \* MERGEFORMAT </w:instrText>
+          </w:r>
+          <w:r>
+            <w:fldChar w:fldCharType="separate"/>
+          </w:r>
+          <w:r>
+            <w:t>&lt;Company Name&gt;</w:t>
+          </w:r>
+          <w:r>
+            <w:fldChar w:fldCharType="end"/>
+          </w:r>
           <w:r>
             <w:t xml:space="preserve">, </w:t>
           </w:r>
@@ -2956,7 +3560,10 @@
             <w:ind w:right="68"/>
           </w:pPr>
           <w:r>
-            <w:t xml:space="preserve">  Version:           1.0</w:t>
+            <w:t xml:space="preserve">  Version:           1.</w:t>
+          </w:r>
+          <w:r>
+            <w:t>1</w:t>
           </w:r>
         </w:p>
       </w:tc>
@@ -2996,9 +3603,6 @@
           </w:r>
           <w:r>
             <w:t>19</w:t>
-          </w:r>
-          <w:r>
-            <w:t>&gt;</w:t>
           </w:r>
         </w:p>
       </w:tc>
@@ -3684,7 +4288,7 @@
     </w:rPrDefault>
     <w:pPrDefault/>
   </w:docDefaults>
-  <w:latentStyles w:defLockedState="0" w:defUIPriority="99" w:defSemiHidden="0" w:defUnhideWhenUsed="0" w:defQFormat="0" w:count="375">
+  <w:latentStyles w:defLockedState="0" w:defUIPriority="99" w:defSemiHidden="0" w:defUnhideWhenUsed="0" w:defQFormat="0" w:count="376">
     <w:lsdException w:name="Normal" w:uiPriority="0" w:qFormat="1"/>
     <w:lsdException w:name="heading 1" w:uiPriority="9" w:qFormat="1"/>
     <w:lsdException w:name="heading 2" w:uiPriority="9" w:qFormat="1"/>
@@ -3790,7 +4394,6 @@
     <w:lsdException w:name="HTML Sample" w:semiHidden="1" w:unhideWhenUsed="1"/>
     <w:lsdException w:name="HTML Typewriter" w:semiHidden="1" w:unhideWhenUsed="1"/>
     <w:lsdException w:name="HTML Variable" w:semiHidden="1" w:unhideWhenUsed="1"/>
-    <w:lsdException w:name="Normal Table" w:semiHidden="1" w:unhideWhenUsed="1"/>
     <w:lsdException w:name="annotation subject" w:semiHidden="1" w:unhideWhenUsed="1"/>
     <w:lsdException w:name="No List" w:semiHidden="1" w:unhideWhenUsed="1"/>
     <w:lsdException w:name="Outline List 1" w:semiHidden="1" w:unhideWhenUsed="1"/>
@@ -3837,10 +4440,8 @@
     <w:lsdException w:name="Table Subtle 2" w:semiHidden="1" w:unhideWhenUsed="1"/>
     <w:lsdException w:name="Table Web 1" w:semiHidden="1" w:unhideWhenUsed="1"/>
     <w:lsdException w:name="Table Web 2" w:semiHidden="1" w:unhideWhenUsed="1"/>
-    <w:lsdException w:name="Table Web 3" w:semiHidden="1" w:unhideWhenUsed="1"/>
     <w:lsdException w:name="Balloon Text" w:semiHidden="1" w:unhideWhenUsed="1"/>
     <w:lsdException w:name="Table Grid" w:uiPriority="39"/>
-    <w:lsdException w:name="Table Theme" w:semiHidden="1" w:unhideWhenUsed="1"/>
     <w:lsdException w:name="Placeholder Text" w:semiHidden="1"/>
     <w:lsdException w:name="No Spacing" w:uiPriority="1" w:qFormat="1"/>
     <w:lsdException w:name="Light Shading" w:uiPriority="60"/>
@@ -4060,6 +4661,7 @@
     <w:lsdException w:name="Smart Hyperlink" w:semiHidden="1" w:unhideWhenUsed="1"/>
     <w:lsdException w:name="Hashtag" w:semiHidden="1" w:unhideWhenUsed="1"/>
     <w:lsdException w:name="Unresolved Mention" w:semiHidden="1" w:unhideWhenUsed="1"/>
+    <w:lsdException w:name="Smart Link" w:semiHidden="1" w:unhideWhenUsed="1"/>
   </w:latentStyles>
   <w:style w:type="paragraph" w:default="1" w:styleId="Normal">
     <w:name w:val="Normal"/>
@@ -4631,6 +5233,37 @@
       <w:szCs w:val="24"/>
     </w:rPr>
   </w:style>
+  <w:style w:type="paragraph" w:styleId="Textodeglobo">
+    <w:name w:val="Balloon Text"/>
+    <w:basedOn w:val="Normal"/>
+    <w:link w:val="TextodegloboCar"/>
+    <w:uiPriority w:val="99"/>
+    <w:semiHidden/>
+    <w:unhideWhenUsed/>
+    <w:rsid w:val="00846ED7"/>
+    <w:pPr>
+      <w:spacing w:line="240" w:lineRule="auto"/>
+    </w:pPr>
+    <w:rPr>
+      <w:rFonts w:ascii="Segoe UI" w:hAnsi="Segoe UI" w:cs="Segoe UI"/>
+      <w:sz w:val="18"/>
+      <w:szCs w:val="18"/>
+    </w:rPr>
+  </w:style>
+  <w:style w:type="character" w:customStyle="1" w:styleId="TextodegloboCar">
+    <w:name w:val="Texto de globo Car"/>
+    <w:basedOn w:val="Fuentedeprrafopredeter"/>
+    <w:link w:val="Textodeglobo"/>
+    <w:uiPriority w:val="99"/>
+    <w:semiHidden/>
+    <w:rsid w:val="00846ED7"/>
+    <w:rPr>
+      <w:rFonts w:ascii="Segoe UI" w:hAnsi="Segoe UI" w:cs="Segoe UI"/>
+      <w:sz w:val="18"/>
+      <w:szCs w:val="18"/>
+      <w:lang w:val="en-US" w:eastAsia="en-US"/>
+    </w:rPr>
+  </w:style>
 </w:styles>
 </file>
 

</xml_diff>